<commit_message>
Update documentation to correct css file name and also change to base/default.
</commit_message>
<xml_diff>
--- a/documentation/Meanbee_SmartAddress-Documentation.docx
+++ b/documentation/Meanbee_SmartAddress-Documentation.docx
@@ -1,6 +1,6 @@
 
 <file path=word/document.xml><?xml version="1.0" encoding="utf-8"?>
-<w:document xmlns:ve="http://schemas.openxmlformats.org/markup-compatibility/2006" xmlns:o="urn:schemas-microsoft-com:office:office" xmlns:r="http://schemas.openxmlformats.org/officeDocument/2006/relationships" xmlns:m="http://schemas.openxmlformats.org/officeDocument/2006/math" xmlns:v="urn:schemas-microsoft-com:vml" xmlns:wp="http://schemas.openxmlformats.org/drawingml/2006/wordprocessingDrawing" xmlns:w10="urn:schemas-microsoft-com:office:word" xmlns:w="http://schemas.openxmlformats.org/wordprocessingml/2006/main" xmlns:wne="http://schemas.microsoft.com/office/word/2006/wordml">
+<w:document xmlns:wpc="http://schemas.microsoft.com/office/word/2010/wordprocessingCanvas" xmlns:mo="http://schemas.microsoft.com/office/mac/office/2008/main" xmlns:mc="http://schemas.openxmlformats.org/markup-compatibility/2006" xmlns:mv="urn:schemas-microsoft-com:mac:vml" xmlns:o="urn:schemas-microsoft-com:office:office" xmlns:r="http://schemas.openxmlformats.org/officeDocument/2006/relationships" xmlns:m="http://schemas.openxmlformats.org/officeDocument/2006/math" xmlns:v="urn:schemas-microsoft-com:vml" xmlns:wp14="http://schemas.microsoft.com/office/word/2010/wordprocessingDrawing" xmlns:wp="http://schemas.openxmlformats.org/drawingml/2006/wordprocessingDrawing" xmlns:w10="urn:schemas-microsoft-com:office:word" xmlns:w="http://schemas.openxmlformats.org/wordprocessingml/2006/main" xmlns:w14="http://schemas.microsoft.com/office/word/2010/wordml" xmlns:wpg="http://schemas.microsoft.com/office/word/2010/wordprocessingGroup" xmlns:wpi="http://schemas.microsoft.com/office/word/2010/wordprocessingInk" xmlns:wne="http://schemas.microsoft.com/office/word/2006/wordml" xmlns:wps="http://schemas.microsoft.com/office/word/2010/wordprocessingShape" mc:Ignorable="w14 wp14">
   <w:body>
     <w:p>
       <w:pPr>
@@ -36,6 +36,7 @@
           <w:docPartUnique/>
         </w:docPartObj>
       </w:sdtPr>
+      <w:sdtEndPr/>
       <w:sdtContent>
         <w:p>
           <w:pPr>
@@ -1085,7 +1086,7 @@
         </w:rPr>
         <w:t xml:space="preserve">, including purchase instructions and our other Magento modules, can be found at </w:t>
       </w:r>
-      <w:hyperlink r:id="rId8" w:history="1">
+      <w:hyperlink r:id="rId9" w:history="1">
         <w:r>
           <w:rPr>
             <w:rStyle w:val="Hyperlink"/>
@@ -1122,7 +1123,7 @@
         </w:rPr>
         <w:t xml:space="preserve">For more information contact Meanbee Internet Solutions at </w:t>
       </w:r>
-      <w:hyperlink r:id="rId9" w:history="1">
+      <w:hyperlink r:id="rId10" w:history="1">
         <w:r>
           <w:rPr>
             <w:rStyle w:val="Hyperlink"/>
@@ -1207,7 +1208,13 @@
     </w:p>
     <w:p>
       <w:r>
-        <w:t>The archive places some important file changes into default/default of the frontend design directory.  Assuming that you have a custom theme, you need to move these files to your theme directory.</w:t>
+        <w:t xml:space="preserve">The archive places some important file changes into </w:t>
+      </w:r>
+      <w:r>
+        <w:t>base</w:t>
+      </w:r>
+      <w:r>
+        <w:t>/default of the frontend design directory.  Assuming that you have a custom theme, you need to move these files to your theme directory.</w:t>
       </w:r>
     </w:p>
     <w:p>
@@ -1272,7 +1279,10 @@
         </w:numPr>
       </w:pPr>
       <w:r>
-        <w:t>css/meanbee/autocomplete.css</w:t>
+        <w:t>css/meanbee/</w:t>
+      </w:r>
+      <w:r>
+        <w:t>postcode.css</w:t>
       </w:r>
     </w:p>
     <w:p>
@@ -1522,10 +1532,10 @@
       <w:r>
         <w:rPr>
           <w:noProof/>
-          <w:lang w:val="en-GB" w:eastAsia="en-GB" w:bidi="ar-SA"/>
+          <w:lang w:bidi="ar-SA"/>
         </w:rPr>
         <w:drawing>
-          <wp:anchor distT="0" distB="0" distL="114300" distR="114300" simplePos="0" relativeHeight="251658240" behindDoc="0" locked="0" layoutInCell="1" allowOverlap="1">
+          <wp:anchor distT="0" distB="0" distL="114300" distR="114300" simplePos="0" relativeHeight="251658240" behindDoc="0" locked="0" layoutInCell="1" allowOverlap="1" wp14:anchorId="0415136D" wp14:editId="3796F791">
             <wp:simplePos x="0" y="0"/>
             <wp:positionH relativeFrom="column">
               <wp:posOffset>19050</wp:posOffset>
@@ -1550,7 +1560,7 @@
                     </pic:cNvPicPr>
                   </pic:nvPicPr>
                   <pic:blipFill>
-                    <a:blip r:embed="rId10" cstate="print"/>
+                    <a:blip r:embed="rId11" cstate="print"/>
                     <a:srcRect/>
                     <a:stretch>
                       <a:fillRect/>
@@ -1661,10 +1671,10 @@
       <w:r>
         <w:rPr>
           <w:noProof/>
-          <w:lang w:val="en-GB" w:eastAsia="en-GB" w:bidi="ar-SA"/>
+          <w:lang w:bidi="ar-SA"/>
         </w:rPr>
         <w:drawing>
-          <wp:anchor distT="0" distB="0" distL="114300" distR="114300" simplePos="0" relativeHeight="251659264" behindDoc="0" locked="0" layoutInCell="1" allowOverlap="1">
+          <wp:anchor distT="0" distB="0" distL="114300" distR="114300" simplePos="0" relativeHeight="251659264" behindDoc="0" locked="0" layoutInCell="1" allowOverlap="1" wp14:anchorId="35A44DA4" wp14:editId="7B436FDB">
             <wp:simplePos x="0" y="0"/>
             <wp:positionH relativeFrom="column">
               <wp:posOffset>495300</wp:posOffset>
@@ -1689,7 +1699,7 @@
                     </pic:cNvPicPr>
                   </pic:nvPicPr>
                   <pic:blipFill>
-                    <a:blip r:embed="rId11" cstate="print"/>
+                    <a:blip r:embed="rId12" cstate="print"/>
                     <a:srcRect/>
                     <a:stretch>
                       <a:fillRect/>
@@ -1751,10 +1761,10 @@
       <w:r>
         <w:rPr>
           <w:noProof/>
-          <w:lang w:val="en-GB" w:eastAsia="en-GB" w:bidi="ar-SA"/>
+          <w:lang w:bidi="ar-SA"/>
         </w:rPr>
         <w:drawing>
-          <wp:anchor distT="0" distB="0" distL="114300" distR="114300" simplePos="0" relativeHeight="251660288" behindDoc="0" locked="0" layoutInCell="1" allowOverlap="1">
+          <wp:anchor distT="0" distB="0" distL="114300" distR="114300" simplePos="0" relativeHeight="251660288" behindDoc="0" locked="0" layoutInCell="1" allowOverlap="1" wp14:anchorId="6527183F" wp14:editId="27DA141C">
             <wp:simplePos x="0" y="0"/>
             <wp:positionH relativeFrom="column">
               <wp:posOffset>314325</wp:posOffset>
@@ -1779,7 +1789,7 @@
                     </pic:cNvPicPr>
                   </pic:nvPicPr>
                   <pic:blipFill>
-                    <a:blip r:embed="rId12" cstate="print"/>
+                    <a:blip r:embed="rId13" cstate="print"/>
                     <a:srcRect/>
                     <a:stretch>
                       <a:fillRect/>
@@ -1858,10 +1868,10 @@
       <w:r>
         <w:rPr>
           <w:noProof/>
-          <w:lang w:val="en-GB" w:eastAsia="en-GB" w:bidi="ar-SA"/>
+          <w:lang w:bidi="ar-SA"/>
         </w:rPr>
         <w:drawing>
-          <wp:anchor distT="0" distB="0" distL="114300" distR="114300" simplePos="0" relativeHeight="251661312" behindDoc="0" locked="0" layoutInCell="1" allowOverlap="1">
+          <wp:anchor distT="0" distB="0" distL="114300" distR="114300" simplePos="0" relativeHeight="251661312" behindDoc="0" locked="0" layoutInCell="1" allowOverlap="1" wp14:anchorId="74424D3C" wp14:editId="2E99F98C">
             <wp:simplePos x="0" y="0"/>
             <wp:positionH relativeFrom="column">
               <wp:posOffset>19050</wp:posOffset>
@@ -1886,7 +1896,7 @@
                     </pic:cNvPicPr>
                   </pic:nvPicPr>
                   <pic:blipFill>
-                    <a:blip r:embed="rId13" cstate="print"/>
+                    <a:blip r:embed="rId14" cstate="print"/>
                     <a:srcRect/>
                     <a:stretch>
                       <a:fillRect/>
@@ -1999,7 +2009,7 @@
       <w:r>
         <w:t xml:space="preserve"> from </w:t>
       </w:r>
-      <w:hyperlink r:id="rId14" w:history="1">
+      <w:hyperlink r:id="rId15" w:history="1">
         <w:r>
           <w:rPr>
             <w:rStyle w:val="Hyperlink"/>
@@ -2099,7 +2109,7 @@
       <w:pPr>
         <w:jc w:val="center"/>
       </w:pPr>
-      <w:hyperlink r:id="rId15" w:history="1">
+      <w:hyperlink r:id="rId16" w:history="1">
         <w:r>
           <w:rPr>
             <w:rStyle w:val="Hyperlink"/>
@@ -2109,7 +2119,12 @@
       </w:hyperlink>
     </w:p>
     <w:sectPr>
-      <w:footerReference w:type="default" r:id="rId16"/>
+      <w:headerReference w:type="even" r:id="rId17"/>
+      <w:headerReference w:type="default" r:id="rId18"/>
+      <w:footerReference w:type="even" r:id="rId19"/>
+      <w:footerReference w:type="default" r:id="rId20"/>
+      <w:headerReference w:type="first" r:id="rId21"/>
+      <w:footerReference w:type="first" r:id="rId22"/>
       <w:pgSz w:w="11906" w:h="16838"/>
       <w:pgMar w:top="1440" w:right="1440" w:bottom="1440" w:left="1440" w:header="708" w:footer="708" w:gutter="0"/>
       <w:cols w:space="708"/>
@@ -2120,7 +2135,7 @@
 </file>
 
 <file path=word/endnotes.xml><?xml version="1.0" encoding="utf-8"?>
-<w:endnotes xmlns:ve="http://schemas.openxmlformats.org/markup-compatibility/2006" xmlns:o="urn:schemas-microsoft-com:office:office" xmlns:r="http://schemas.openxmlformats.org/officeDocument/2006/relationships" xmlns:m="http://schemas.openxmlformats.org/officeDocument/2006/math" xmlns:v="urn:schemas-microsoft-com:vml" xmlns:wp="http://schemas.openxmlformats.org/drawingml/2006/wordprocessingDrawing" xmlns:w10="urn:schemas-microsoft-com:office:word" xmlns:w="http://schemas.openxmlformats.org/wordprocessingml/2006/main" xmlns:wne="http://schemas.microsoft.com/office/word/2006/wordml">
+<w:endnotes xmlns:wpc="http://schemas.microsoft.com/office/word/2010/wordprocessingCanvas" xmlns:mo="http://schemas.microsoft.com/office/mac/office/2008/main" xmlns:mc="http://schemas.openxmlformats.org/markup-compatibility/2006" xmlns:mv="urn:schemas-microsoft-com:mac:vml" xmlns:o="urn:schemas-microsoft-com:office:office" xmlns:r="http://schemas.openxmlformats.org/officeDocument/2006/relationships" xmlns:m="http://schemas.openxmlformats.org/officeDocument/2006/math" xmlns:v="urn:schemas-microsoft-com:vml" xmlns:wp14="http://schemas.microsoft.com/office/word/2010/wordprocessingDrawing" xmlns:wp="http://schemas.openxmlformats.org/drawingml/2006/wordprocessingDrawing" xmlns:w10="urn:schemas-microsoft-com:office:word" xmlns:w="http://schemas.openxmlformats.org/wordprocessingml/2006/main" xmlns:w14="http://schemas.microsoft.com/office/word/2010/wordml" xmlns:wpg="http://schemas.microsoft.com/office/word/2010/wordprocessingGroup" xmlns:wpi="http://schemas.microsoft.com/office/word/2010/wordprocessingInk" xmlns:wne="http://schemas.microsoft.com/office/word/2006/wordml" xmlns:wps="http://schemas.microsoft.com/office/word/2010/wordprocessingShape" mc:Ignorable="w14 wp14">
   <w:endnote w:type="separator" w:id="-1">
     <w:p>
       <w:pPr>
@@ -2145,15 +2160,30 @@
 </file>
 
 <file path=word/footer1.xml><?xml version="1.0" encoding="utf-8"?>
-<w:ftr xmlns:ve="http://schemas.openxmlformats.org/markup-compatibility/2006" xmlns:o="urn:schemas-microsoft-com:office:office" xmlns:r="http://schemas.openxmlformats.org/officeDocument/2006/relationships" xmlns:m="http://schemas.openxmlformats.org/officeDocument/2006/math" xmlns:v="urn:schemas-microsoft-com:vml" xmlns:wp="http://schemas.openxmlformats.org/drawingml/2006/wordprocessingDrawing" xmlns:w10="urn:schemas-microsoft-com:office:word" xmlns:w="http://schemas.openxmlformats.org/wordprocessingml/2006/main" xmlns:wne="http://schemas.microsoft.com/office/word/2006/wordml">
+<w:ftr xmlns:wpc="http://schemas.microsoft.com/office/word/2010/wordprocessingCanvas" xmlns:mo="http://schemas.microsoft.com/office/mac/office/2008/main" xmlns:mc="http://schemas.openxmlformats.org/markup-compatibility/2006" xmlns:mv="urn:schemas-microsoft-com:mac:vml" xmlns:o="urn:schemas-microsoft-com:office:office" xmlns:r="http://schemas.openxmlformats.org/officeDocument/2006/relationships" xmlns:m="http://schemas.openxmlformats.org/officeDocument/2006/math" xmlns:v="urn:schemas-microsoft-com:vml" xmlns:wp14="http://schemas.microsoft.com/office/word/2010/wordprocessingDrawing" xmlns:wp="http://schemas.openxmlformats.org/drawingml/2006/wordprocessingDrawing" xmlns:w10="urn:schemas-microsoft-com:office:word" xmlns:w="http://schemas.openxmlformats.org/wordprocessingml/2006/main" xmlns:w14="http://schemas.microsoft.com/office/word/2010/wordml" xmlns:wpg="http://schemas.microsoft.com/office/word/2010/wordprocessingGroup" xmlns:wpi="http://schemas.microsoft.com/office/word/2010/wordprocessingInk" xmlns:wne="http://schemas.microsoft.com/office/word/2006/wordml" xmlns:wps="http://schemas.microsoft.com/office/word/2010/wordprocessingShape" mc:Ignorable="w14 wp14">
+  <w:p>
+    <w:pPr>
+      <w:pStyle w:val="Footer"/>
+    </w:pPr>
+  </w:p>
+</w:ftr>
+</file>
+
+<file path=word/footer2.xml><?xml version="1.0" encoding="utf-8"?>
+<w:ftr xmlns:wpc="http://schemas.microsoft.com/office/word/2010/wordprocessingCanvas" xmlns:mo="http://schemas.microsoft.com/office/mac/office/2008/main" xmlns:mc="http://schemas.openxmlformats.org/markup-compatibility/2006" xmlns:mv="urn:schemas-microsoft-com:mac:vml" xmlns:o="urn:schemas-microsoft-com:office:office" xmlns:r="http://schemas.openxmlformats.org/officeDocument/2006/relationships" xmlns:m="http://schemas.openxmlformats.org/officeDocument/2006/math" xmlns:v="urn:schemas-microsoft-com:vml" xmlns:wp14="http://schemas.microsoft.com/office/word/2010/wordprocessingDrawing" xmlns:wp="http://schemas.openxmlformats.org/drawingml/2006/wordprocessingDrawing" xmlns:w10="urn:schemas-microsoft-com:office:word" xmlns:w="http://schemas.openxmlformats.org/wordprocessingml/2006/main" xmlns:w14="http://schemas.microsoft.com/office/word/2010/wordml" xmlns:wpg="http://schemas.microsoft.com/office/word/2010/wordprocessingGroup" xmlns:wpi="http://schemas.microsoft.com/office/word/2010/wordprocessingInk" xmlns:wne="http://schemas.microsoft.com/office/word/2006/wordml" xmlns:wps="http://schemas.microsoft.com/office/word/2010/wordprocessingShape" mc:Ignorable="w14 wp14">
   <w:p>
     <w:pPr>
       <w:pStyle w:val="Footer"/>
       <w:jc w:val="center"/>
     </w:pPr>
     <w:r>
-      <w:t>© 2010</w:t>
+      <w:t>©</w:t>
     </w:r>
+    <w:r>
+      <w:t xml:space="preserve"> 2011</w:t>
+    </w:r>
+    <w:bookmarkStart w:id="12" w:name="_GoBack"/>
+    <w:bookmarkEnd w:id="12"/>
     <w:r>
       <w:t xml:space="preserve"> Meanbee Internet Solutions</w:t>
     </w:r>
@@ -2163,14 +2193,27 @@
     <w:r>
       <w:ptab w:relativeTo="margin" w:alignment="center" w:leader="none"/>
     </w:r>
-    <w:fldSimple w:instr=" PAGE   \* MERGEFORMAT ">
-      <w:r>
-        <w:rPr>
-          <w:noProof/>
-        </w:rPr>
-        <w:t>2</w:t>
-      </w:r>
-    </w:fldSimple>
+    <w:r>
+      <w:fldChar w:fldCharType="begin"/>
+    </w:r>
+    <w:r>
+      <w:instrText xml:space="preserve"> PAGE   \* MERGEFORMAT </w:instrText>
+    </w:r>
+    <w:r>
+      <w:fldChar w:fldCharType="separate"/>
+    </w:r>
+    <w:r>
+      <w:rPr>
+        <w:noProof/>
+      </w:rPr>
+      <w:t>4</w:t>
+    </w:r>
+    <w:r>
+      <w:rPr>
+        <w:noProof/>
+      </w:rPr>
+      <w:fldChar w:fldCharType="end"/>
+    </w:r>
     <w:r>
       <w:ptab w:relativeTo="margin" w:alignment="right" w:leader="none"/>
     </w:r>
@@ -2181,7 +2224,7 @@
       <w:t>0</w:t>
     </w:r>
     <w:r>
-      <w:t>.1</w:t>
+      <w:t>.2</w:t>
     </w:r>
     <w:r>
       <w:t xml:space="preserve"> - </w:t>
@@ -2203,7 +2246,7 @@
         <w:noProof/>
         <w:lang w:val="en-GB"/>
       </w:rPr>
-      <w:t>13 January 2010</w:t>
+      <w:t>25 February 2011</w:t>
     </w:r>
     <w:r>
       <w:fldChar w:fldCharType="end"/>
@@ -2215,8 +2258,18 @@
 </w:ftr>
 </file>
 
+<file path=word/footer3.xml><?xml version="1.0" encoding="utf-8"?>
+<w:ftr xmlns:wpc="http://schemas.microsoft.com/office/word/2010/wordprocessingCanvas" xmlns:mo="http://schemas.microsoft.com/office/mac/office/2008/main" xmlns:mc="http://schemas.openxmlformats.org/markup-compatibility/2006" xmlns:mv="urn:schemas-microsoft-com:mac:vml" xmlns:o="urn:schemas-microsoft-com:office:office" xmlns:r="http://schemas.openxmlformats.org/officeDocument/2006/relationships" xmlns:m="http://schemas.openxmlformats.org/officeDocument/2006/math" xmlns:v="urn:schemas-microsoft-com:vml" xmlns:wp14="http://schemas.microsoft.com/office/word/2010/wordprocessingDrawing" xmlns:wp="http://schemas.openxmlformats.org/drawingml/2006/wordprocessingDrawing" xmlns:w10="urn:schemas-microsoft-com:office:word" xmlns:w="http://schemas.openxmlformats.org/wordprocessingml/2006/main" xmlns:w14="http://schemas.microsoft.com/office/word/2010/wordml" xmlns:wpg="http://schemas.microsoft.com/office/word/2010/wordprocessingGroup" xmlns:wpi="http://schemas.microsoft.com/office/word/2010/wordprocessingInk" xmlns:wne="http://schemas.microsoft.com/office/word/2006/wordml" xmlns:wps="http://schemas.microsoft.com/office/word/2010/wordprocessingShape" mc:Ignorable="w14 wp14">
+  <w:p>
+    <w:pPr>
+      <w:pStyle w:val="Footer"/>
+    </w:pPr>
+  </w:p>
+</w:ftr>
+</file>
+
 <file path=word/footnotes.xml><?xml version="1.0" encoding="utf-8"?>
-<w:footnotes xmlns:ve="http://schemas.openxmlformats.org/markup-compatibility/2006" xmlns:o="urn:schemas-microsoft-com:office:office" xmlns:r="http://schemas.openxmlformats.org/officeDocument/2006/relationships" xmlns:m="http://schemas.openxmlformats.org/officeDocument/2006/math" xmlns:v="urn:schemas-microsoft-com:vml" xmlns:wp="http://schemas.openxmlformats.org/drawingml/2006/wordprocessingDrawing" xmlns:w10="urn:schemas-microsoft-com:office:word" xmlns:w="http://schemas.openxmlformats.org/wordprocessingml/2006/main" xmlns:wne="http://schemas.microsoft.com/office/word/2006/wordml">
+<w:footnotes xmlns:wpc="http://schemas.microsoft.com/office/word/2010/wordprocessingCanvas" xmlns:mo="http://schemas.microsoft.com/office/mac/office/2008/main" xmlns:mc="http://schemas.openxmlformats.org/markup-compatibility/2006" xmlns:mv="urn:schemas-microsoft-com:mac:vml" xmlns:o="urn:schemas-microsoft-com:office:office" xmlns:r="http://schemas.openxmlformats.org/officeDocument/2006/relationships" xmlns:m="http://schemas.openxmlformats.org/officeDocument/2006/math" xmlns:v="urn:schemas-microsoft-com:vml" xmlns:wp14="http://schemas.microsoft.com/office/word/2010/wordprocessingDrawing" xmlns:wp="http://schemas.openxmlformats.org/drawingml/2006/wordprocessingDrawing" xmlns:w10="urn:schemas-microsoft-com:office:word" xmlns:w="http://schemas.openxmlformats.org/wordprocessingml/2006/main" xmlns:w14="http://schemas.microsoft.com/office/word/2010/wordml" xmlns:wpg="http://schemas.microsoft.com/office/word/2010/wordprocessingGroup" xmlns:wpi="http://schemas.microsoft.com/office/word/2010/wordprocessingInk" xmlns:wne="http://schemas.microsoft.com/office/word/2006/wordml" xmlns:wps="http://schemas.microsoft.com/office/word/2010/wordprocessingShape" mc:Ignorable="w14 wp14">
   <w:footnote w:type="separator" w:id="-1">
     <w:p>
       <w:pPr>
@@ -2240,8 +2293,38 @@
 </w:footnotes>
 </file>
 
+<file path=word/header1.xml><?xml version="1.0" encoding="utf-8"?>
+<w:hdr xmlns:wpc="http://schemas.microsoft.com/office/word/2010/wordprocessingCanvas" xmlns:mo="http://schemas.microsoft.com/office/mac/office/2008/main" xmlns:mc="http://schemas.openxmlformats.org/markup-compatibility/2006" xmlns:mv="urn:schemas-microsoft-com:mac:vml" xmlns:o="urn:schemas-microsoft-com:office:office" xmlns:r="http://schemas.openxmlformats.org/officeDocument/2006/relationships" xmlns:m="http://schemas.openxmlformats.org/officeDocument/2006/math" xmlns:v="urn:schemas-microsoft-com:vml" xmlns:wp14="http://schemas.microsoft.com/office/word/2010/wordprocessingDrawing" xmlns:wp="http://schemas.openxmlformats.org/drawingml/2006/wordprocessingDrawing" xmlns:w10="urn:schemas-microsoft-com:office:word" xmlns:w="http://schemas.openxmlformats.org/wordprocessingml/2006/main" xmlns:w14="http://schemas.microsoft.com/office/word/2010/wordml" xmlns:wpg="http://schemas.microsoft.com/office/word/2010/wordprocessingGroup" xmlns:wpi="http://schemas.microsoft.com/office/word/2010/wordprocessingInk" xmlns:wne="http://schemas.microsoft.com/office/word/2006/wordml" xmlns:wps="http://schemas.microsoft.com/office/word/2010/wordprocessingShape" mc:Ignorable="w14 wp14">
+  <w:p>
+    <w:pPr>
+      <w:pStyle w:val="Header"/>
+    </w:pPr>
+  </w:p>
+</w:hdr>
+</file>
+
+<file path=word/header2.xml><?xml version="1.0" encoding="utf-8"?>
+<w:hdr xmlns:wpc="http://schemas.microsoft.com/office/word/2010/wordprocessingCanvas" xmlns:mo="http://schemas.microsoft.com/office/mac/office/2008/main" xmlns:mc="http://schemas.openxmlformats.org/markup-compatibility/2006" xmlns:mv="urn:schemas-microsoft-com:mac:vml" xmlns:o="urn:schemas-microsoft-com:office:office" xmlns:r="http://schemas.openxmlformats.org/officeDocument/2006/relationships" xmlns:m="http://schemas.openxmlformats.org/officeDocument/2006/math" xmlns:v="urn:schemas-microsoft-com:vml" xmlns:wp14="http://schemas.microsoft.com/office/word/2010/wordprocessingDrawing" xmlns:wp="http://schemas.openxmlformats.org/drawingml/2006/wordprocessingDrawing" xmlns:w10="urn:schemas-microsoft-com:office:word" xmlns:w="http://schemas.openxmlformats.org/wordprocessingml/2006/main" xmlns:w14="http://schemas.microsoft.com/office/word/2010/wordml" xmlns:wpg="http://schemas.microsoft.com/office/word/2010/wordprocessingGroup" xmlns:wpi="http://schemas.microsoft.com/office/word/2010/wordprocessingInk" xmlns:wne="http://schemas.microsoft.com/office/word/2006/wordml" xmlns:wps="http://schemas.microsoft.com/office/word/2010/wordprocessingShape" mc:Ignorable="w14 wp14">
+  <w:p>
+    <w:pPr>
+      <w:pStyle w:val="Header"/>
+    </w:pPr>
+  </w:p>
+</w:hdr>
+</file>
+
+<file path=word/header3.xml><?xml version="1.0" encoding="utf-8"?>
+<w:hdr xmlns:wpc="http://schemas.microsoft.com/office/word/2010/wordprocessingCanvas" xmlns:mo="http://schemas.microsoft.com/office/mac/office/2008/main" xmlns:mc="http://schemas.openxmlformats.org/markup-compatibility/2006" xmlns:mv="urn:schemas-microsoft-com:mac:vml" xmlns:o="urn:schemas-microsoft-com:office:office" xmlns:r="http://schemas.openxmlformats.org/officeDocument/2006/relationships" xmlns:m="http://schemas.openxmlformats.org/officeDocument/2006/math" xmlns:v="urn:schemas-microsoft-com:vml" xmlns:wp14="http://schemas.microsoft.com/office/word/2010/wordprocessingDrawing" xmlns:wp="http://schemas.openxmlformats.org/drawingml/2006/wordprocessingDrawing" xmlns:w10="urn:schemas-microsoft-com:office:word" xmlns:w="http://schemas.openxmlformats.org/wordprocessingml/2006/main" xmlns:w14="http://schemas.microsoft.com/office/word/2010/wordml" xmlns:wpg="http://schemas.microsoft.com/office/word/2010/wordprocessingGroup" xmlns:wpi="http://schemas.microsoft.com/office/word/2010/wordprocessingInk" xmlns:wne="http://schemas.microsoft.com/office/word/2006/wordml" xmlns:wps="http://schemas.microsoft.com/office/word/2010/wordprocessingShape" mc:Ignorable="w14 wp14">
+  <w:p>
+    <w:pPr>
+      <w:pStyle w:val="Header"/>
+    </w:pPr>
+  </w:p>
+</w:hdr>
+</file>
+
 <file path=word/numbering.xml><?xml version="1.0" encoding="utf-8"?>
-<w:numbering xmlns:ve="http://schemas.openxmlformats.org/markup-compatibility/2006" xmlns:o="urn:schemas-microsoft-com:office:office" xmlns:r="http://schemas.openxmlformats.org/officeDocument/2006/relationships" xmlns:m="http://schemas.openxmlformats.org/officeDocument/2006/math" xmlns:v="urn:schemas-microsoft-com:vml" xmlns:wp="http://schemas.openxmlformats.org/drawingml/2006/wordprocessingDrawing" xmlns:w10="urn:schemas-microsoft-com:office:word" xmlns:w="http://schemas.openxmlformats.org/wordprocessingml/2006/main" xmlns:wne="http://schemas.microsoft.com/office/word/2006/wordml">
+<w:numbering xmlns:wpc="http://schemas.microsoft.com/office/word/2010/wordprocessingCanvas" xmlns:mo="http://schemas.microsoft.com/office/mac/office/2008/main" xmlns:mc="http://schemas.openxmlformats.org/markup-compatibility/2006" xmlns:mv="urn:schemas-microsoft-com:mac:vml" xmlns:o="urn:schemas-microsoft-com:office:office" xmlns:r="http://schemas.openxmlformats.org/officeDocument/2006/relationships" xmlns:m="http://schemas.openxmlformats.org/officeDocument/2006/math" xmlns:v="urn:schemas-microsoft-com:vml" xmlns:wp14="http://schemas.microsoft.com/office/word/2010/wordprocessingDrawing" xmlns:wp="http://schemas.openxmlformats.org/drawingml/2006/wordprocessingDrawing" xmlns:w10="urn:schemas-microsoft-com:office:word" xmlns:w="http://schemas.openxmlformats.org/wordprocessingml/2006/main" xmlns:w14="http://schemas.microsoft.com/office/word/2010/wordml" xmlns:wpg="http://schemas.microsoft.com/office/word/2010/wordprocessingGroup" xmlns:wpi="http://schemas.microsoft.com/office/word/2010/wordprocessingInk" xmlns:wne="http://schemas.microsoft.com/office/word/2006/wordml" xmlns:wps="http://schemas.microsoft.com/office/word/2010/wordprocessingShape" mc:Ignorable="w14 wp14">
   <w:abstractNum w:abstractNumId="0">
     <w:nsid w:val="0B1D049A"/>
     <w:multiLevelType w:val="hybridMultilevel"/>
@@ -3272,7 +3355,7 @@
 </file>
 
 <file path=word/styles.xml><?xml version="1.0" encoding="utf-8"?>
-<w:styles xmlns:r="http://schemas.openxmlformats.org/officeDocument/2006/relationships" xmlns:w="http://schemas.openxmlformats.org/wordprocessingml/2006/main">
+<w:styles xmlns:mc="http://schemas.openxmlformats.org/markup-compatibility/2006" xmlns:r="http://schemas.openxmlformats.org/officeDocument/2006/relationships" xmlns:w="http://schemas.openxmlformats.org/wordprocessingml/2006/main" xmlns:w14="http://schemas.microsoft.com/office/word/2010/wordml" mc:Ignorable="w14">
   <w:docDefaults>
     <w:rPrDefault>
       <w:rPr>
@@ -3288,7 +3371,7 @@
       </w:pPr>
     </w:pPrDefault>
   </w:docDefaults>
-  <w:latentStyles w:defLockedState="0" w:defUIPriority="99" w:defSemiHidden="1" w:defUnhideWhenUsed="1" w:defQFormat="0" w:count="267">
+  <w:latentStyles w:defLockedState="0" w:defUIPriority="99" w:defSemiHidden="1" w:defUnhideWhenUsed="1" w:defQFormat="0" w:count="276">
     <w:lsdException w:name="Normal" w:semiHidden="0" w:uiPriority="0" w:unhideWhenUsed="0" w:qFormat="1"/>
     <w:lsdException w:name="heading 1" w:semiHidden="0" w:uiPriority="9" w:unhideWhenUsed="0" w:qFormat="1"/>
     <w:lsdException w:name="heading 2" w:uiPriority="9" w:qFormat="1"/>
@@ -3674,7 +3757,6 @@
     <w:uiPriority w:val="99"/>
     <w:semiHidden/>
     <w:unhideWhenUsed/>
-    <w:qFormat/>
     <w:tblPr>
       <w:tblInd w:w="0" w:type="dxa"/>
       <w:tblCellMar>
@@ -4274,7 +4356,6 @@
     <w:basedOn w:val="Normal"/>
     <w:link w:val="HeaderChar"/>
     <w:uiPriority w:val="99"/>
-    <w:semiHidden/>
     <w:unhideWhenUsed/>
     <w:rsid w:val="001F3A52"/>
     <w:pPr>
@@ -4290,7 +4371,6 @@
     <w:basedOn w:val="DefaultParagraphFont"/>
     <w:link w:val="Header"/>
     <w:uiPriority w:val="99"/>
-    <w:semiHidden/>
     <w:rsid w:val="001F3A52"/>
     <w:rPr>
       <w:sz w:val="20"/>
@@ -4363,6 +4443,192 @@
       <w:szCs w:val="18"/>
       <w:shd w:val="clear" w:color="auto" w:fill="D9D9D9" w:themeFill="background1" w:themeFillShade="D9"/>
     </w:rPr>
+  </w:style>
+</w:styles>
+</file>
+
+<file path=word/stylesWithEffects.xml><?xml version="1.0" encoding="utf-8"?>
+<w:styles xmlns:wpc="http://schemas.microsoft.com/office/word/2010/wordprocessingCanvas" xmlns:mo="http://schemas.microsoft.com/office/mac/office/2008/main" xmlns:mc="http://schemas.openxmlformats.org/markup-compatibility/2006" xmlns:mv="urn:schemas-microsoft-com:mac:vml" xmlns:o="urn:schemas-microsoft-com:office:office" xmlns:r="http://schemas.openxmlformats.org/officeDocument/2006/relationships" xmlns:m="http://schemas.openxmlformats.org/officeDocument/2006/math" xmlns:v="urn:schemas-microsoft-com:vml" xmlns:wp14="http://schemas.microsoft.com/office/word/2010/wordprocessingDrawing" xmlns:wp="http://schemas.openxmlformats.org/drawingml/2006/wordprocessingDrawing" xmlns:w10="urn:schemas-microsoft-com:office:word" xmlns:w="http://schemas.openxmlformats.org/wordprocessingml/2006/main" xmlns:w14="http://schemas.microsoft.com/office/word/2010/wordml" xmlns:wpg="http://schemas.microsoft.com/office/word/2010/wordprocessingGroup" xmlns:wpi="http://schemas.microsoft.com/office/word/2010/wordprocessingInk" xmlns:wne="http://schemas.microsoft.com/office/word/2006/wordml" xmlns:wps="http://schemas.microsoft.com/office/word/2010/wordprocessingShape" mc:Ignorable="w14 wp14">
+  <w:docDefaults>
+    <w:rPrDefault>
+      <w:rPr>
+        <w:rFonts w:asciiTheme="minorHAnsi" w:eastAsiaTheme="minorEastAsia" w:hAnsiTheme="minorHAnsi" w:cstheme="minorBidi"/>
+        <w:sz w:val="24"/>
+        <w:szCs w:val="24"/>
+        <w:lang w:val="en-US" w:eastAsia="ja-JP" w:bidi="ar-SA"/>
+      </w:rPr>
+    </w:rPrDefault>
+    <w:pPrDefault/>
+  </w:docDefaults>
+  <w:latentStyles w:defLockedState="0" w:defUIPriority="99" w:defSemiHidden="1" w:defUnhideWhenUsed="1" w:defQFormat="0" w:count="276">
+    <w:lsdException w:name="Normal" w:semiHidden="0" w:uiPriority="0" w:unhideWhenUsed="0" w:qFormat="1"/>
+    <w:lsdException w:name="heading 1" w:semiHidden="0" w:uiPriority="9" w:unhideWhenUsed="0" w:qFormat="1"/>
+    <w:lsdException w:name="heading 2" w:uiPriority="9" w:qFormat="1"/>
+    <w:lsdException w:name="heading 3" w:uiPriority="9" w:qFormat="1"/>
+    <w:lsdException w:name="heading 4" w:uiPriority="9" w:qFormat="1"/>
+    <w:lsdException w:name="heading 5" w:uiPriority="9" w:qFormat="1"/>
+    <w:lsdException w:name="heading 6" w:uiPriority="9" w:qFormat="1"/>
+    <w:lsdException w:name="heading 7" w:uiPriority="9" w:qFormat="1"/>
+    <w:lsdException w:name="heading 8" w:uiPriority="9" w:qFormat="1"/>
+    <w:lsdException w:name="heading 9" w:uiPriority="9" w:qFormat="1"/>
+    <w:lsdException w:name="toc 1" w:uiPriority="39"/>
+    <w:lsdException w:name="toc 2" w:uiPriority="39"/>
+    <w:lsdException w:name="toc 3" w:uiPriority="39"/>
+    <w:lsdException w:name="toc 4" w:uiPriority="39"/>
+    <w:lsdException w:name="toc 5" w:uiPriority="39"/>
+    <w:lsdException w:name="toc 6" w:uiPriority="39"/>
+    <w:lsdException w:name="toc 7" w:uiPriority="39"/>
+    <w:lsdException w:name="toc 8" w:uiPriority="39"/>
+    <w:lsdException w:name="toc 9" w:uiPriority="39"/>
+    <w:lsdException w:name="caption" w:uiPriority="35" w:qFormat="1"/>
+    <w:lsdException w:name="Title" w:semiHidden="0" w:uiPriority="10" w:unhideWhenUsed="0" w:qFormat="1"/>
+    <w:lsdException w:name="Default Paragraph Font" w:uiPriority="1"/>
+    <w:lsdException w:name="Subtitle" w:semiHidden="0" w:uiPriority="11" w:unhideWhenUsed="0" w:qFormat="1"/>
+    <w:lsdException w:name="Strong" w:semiHidden="0" w:uiPriority="22" w:unhideWhenUsed="0" w:qFormat="1"/>
+    <w:lsdException w:name="Emphasis" w:semiHidden="0" w:uiPriority="20" w:unhideWhenUsed="0" w:qFormat="1"/>
+    <w:lsdException w:name="Table Grid" w:semiHidden="0" w:uiPriority="59" w:unhideWhenUsed="0"/>
+    <w:lsdException w:name="Placeholder Text" w:unhideWhenUsed="0"/>
+    <w:lsdException w:name="No Spacing" w:semiHidden="0" w:uiPriority="1" w:unhideWhenUsed="0" w:qFormat="1"/>
+    <w:lsdException w:name="Light Shading" w:semiHidden="0" w:uiPriority="60" w:unhideWhenUsed="0"/>
+    <w:lsdException w:name="Light List" w:semiHidden="0" w:uiPriority="61" w:unhideWhenUsed="0"/>
+    <w:lsdException w:name="Light Grid" w:semiHidden="0" w:uiPriority="62" w:unhideWhenUsed="0"/>
+    <w:lsdException w:name="Medium Shading 1" w:semiHidden="0" w:uiPriority="63" w:unhideWhenUsed="0"/>
+    <w:lsdException w:name="Medium Shading 2" w:semiHidden="0" w:uiPriority="64" w:unhideWhenUsed="0"/>
+    <w:lsdException w:name="Medium List 1" w:semiHidden="0" w:uiPriority="65" w:unhideWhenUsed="0"/>
+    <w:lsdException w:name="Medium List 2" w:semiHidden="0" w:uiPriority="66" w:unhideWhenUsed="0"/>
+    <w:lsdException w:name="Medium Grid 1" w:semiHidden="0" w:uiPriority="67" w:unhideWhenUsed="0"/>
+    <w:lsdException w:name="Medium Grid 2" w:semiHidden="0" w:uiPriority="68" w:unhideWhenUsed="0"/>
+    <w:lsdException w:name="Medium Grid 3" w:semiHidden="0" w:uiPriority="69" w:unhideWhenUsed="0"/>
+    <w:lsdException w:name="Dark List" w:semiHidden="0" w:uiPriority="70" w:unhideWhenUsed="0"/>
+    <w:lsdException w:name="Colorful Shading" w:semiHidden="0" w:uiPriority="71" w:unhideWhenUsed="0"/>
+    <w:lsdException w:name="Colorful List" w:semiHidden="0" w:uiPriority="72" w:unhideWhenUsed="0"/>
+    <w:lsdException w:name="Colorful Grid" w:semiHidden="0" w:uiPriority="73" w:unhideWhenUsed="0"/>
+    <w:lsdException w:name="Light Shading Accent 1" w:semiHidden="0" w:uiPriority="60" w:unhideWhenUsed="0"/>
+    <w:lsdException w:name="Light List Accent 1" w:semiHidden="0" w:uiPriority="61" w:unhideWhenUsed="0"/>
+    <w:lsdException w:name="Light Grid Accent 1" w:semiHidden="0" w:uiPriority="62" w:unhideWhenUsed="0"/>
+    <w:lsdException w:name="Medium Shading 1 Accent 1" w:semiHidden="0" w:uiPriority="63" w:unhideWhenUsed="0"/>
+    <w:lsdException w:name="Medium Shading 2 Accent 1" w:semiHidden="0" w:uiPriority="64" w:unhideWhenUsed="0"/>
+    <w:lsdException w:name="Medium List 1 Accent 1" w:semiHidden="0" w:uiPriority="65" w:unhideWhenUsed="0"/>
+    <w:lsdException w:name="Revision" w:unhideWhenUsed="0"/>
+    <w:lsdException w:name="List Paragraph" w:semiHidden="0" w:uiPriority="34" w:unhideWhenUsed="0" w:qFormat="1"/>
+    <w:lsdException w:name="Quote" w:semiHidden="0" w:uiPriority="29" w:unhideWhenUsed="0" w:qFormat="1"/>
+    <w:lsdException w:name="Intense Quote" w:semiHidden="0" w:uiPriority="30" w:unhideWhenUsed="0" w:qFormat="1"/>
+    <w:lsdException w:name="Medium List 2 Accent 1" w:semiHidden="0" w:uiPriority="66" w:unhideWhenUsed="0"/>
+    <w:lsdException w:name="Medium Grid 1 Accent 1" w:semiHidden="0" w:uiPriority="67" w:unhideWhenUsed="0"/>
+    <w:lsdException w:name="Medium Grid 2 Accent 1" w:semiHidden="0" w:uiPriority="68" w:unhideWhenUsed="0"/>
+    <w:lsdException w:name="Medium Grid 3 Accent 1" w:semiHidden="0" w:uiPriority="69" w:unhideWhenUsed="0"/>
+    <w:lsdException w:name="Dark List Accent 1" w:semiHidden="0" w:uiPriority="70" w:unhideWhenUsed="0"/>
+    <w:lsdException w:name="Colorful Shading Accent 1" w:semiHidden="0" w:uiPriority="71" w:unhideWhenUsed="0"/>
+    <w:lsdException w:name="Colorful List Accent 1" w:semiHidden="0" w:uiPriority="72" w:unhideWhenUsed="0"/>
+    <w:lsdException w:name="Colorful Grid Accent 1" w:semiHidden="0" w:uiPriority="73" w:unhideWhenUsed="0"/>
+    <w:lsdException w:name="Light Shading Accent 2" w:semiHidden="0" w:uiPriority="60" w:unhideWhenUsed="0"/>
+    <w:lsdException w:name="Light List Accent 2" w:semiHidden="0" w:uiPriority="61" w:unhideWhenUsed="0"/>
+    <w:lsdException w:name="Light Grid Accent 2" w:semiHidden="0" w:uiPriority="62" w:unhideWhenUsed="0"/>
+    <w:lsdException w:name="Medium Shading 1 Accent 2" w:semiHidden="0" w:uiPriority="63" w:unhideWhenUsed="0"/>
+    <w:lsdException w:name="Medium Shading 2 Accent 2" w:semiHidden="0" w:uiPriority="64" w:unhideWhenUsed="0"/>
+    <w:lsdException w:name="Medium List 1 Accent 2" w:semiHidden="0" w:uiPriority="65" w:unhideWhenUsed="0"/>
+    <w:lsdException w:name="Medium List 2 Accent 2" w:semiHidden="0" w:uiPriority="66" w:unhideWhenUsed="0"/>
+    <w:lsdException w:name="Medium Grid 1 Accent 2" w:semiHidden="0" w:uiPriority="67" w:unhideWhenUsed="0"/>
+    <w:lsdException w:name="Medium Grid 2 Accent 2" w:semiHidden="0" w:uiPriority="68" w:unhideWhenUsed="0"/>
+    <w:lsdException w:name="Medium Grid 3 Accent 2" w:semiHidden="0" w:uiPriority="69" w:unhideWhenUsed="0"/>
+    <w:lsdException w:name="Dark List Accent 2" w:semiHidden="0" w:uiPriority="70" w:unhideWhenUsed="0"/>
+    <w:lsdException w:name="Colorful Shading Accent 2" w:semiHidden="0" w:uiPriority="71" w:unhideWhenUsed="0"/>
+    <w:lsdException w:name="Colorful List Accent 2" w:semiHidden="0" w:uiPriority="72" w:unhideWhenUsed="0"/>
+    <w:lsdException w:name="Colorful Grid Accent 2" w:semiHidden="0" w:uiPriority="73" w:unhideWhenUsed="0"/>
+    <w:lsdException w:name="Light Shading Accent 3" w:semiHidden="0" w:uiPriority="60" w:unhideWhenUsed="0"/>
+    <w:lsdException w:name="Light List Accent 3" w:semiHidden="0" w:uiPriority="61" w:unhideWhenUsed="0"/>
+    <w:lsdException w:name="Light Grid Accent 3" w:semiHidden="0" w:uiPriority="62" w:unhideWhenUsed="0"/>
+    <w:lsdException w:name="Medium Shading 1 Accent 3" w:semiHidden="0" w:uiPriority="63" w:unhideWhenUsed="0"/>
+    <w:lsdException w:name="Medium Shading 2 Accent 3" w:semiHidden="0" w:uiPriority="64" w:unhideWhenUsed="0"/>
+    <w:lsdException w:name="Medium List 1 Accent 3" w:semiHidden="0" w:uiPriority="65" w:unhideWhenUsed="0"/>
+    <w:lsdException w:name="Medium List 2 Accent 3" w:semiHidden="0" w:uiPriority="66" w:unhideWhenUsed="0"/>
+    <w:lsdException w:name="Medium Grid 1 Accent 3" w:semiHidden="0" w:uiPriority="67" w:unhideWhenUsed="0"/>
+    <w:lsdException w:name="Medium Grid 2 Accent 3" w:semiHidden="0" w:uiPriority="68" w:unhideWhenUsed="0"/>
+    <w:lsdException w:name="Medium Grid 3 Accent 3" w:semiHidden="0" w:uiPriority="69" w:unhideWhenUsed="0"/>
+    <w:lsdException w:name="Dark List Accent 3" w:semiHidden="0" w:uiPriority="70" w:unhideWhenUsed="0"/>
+    <w:lsdException w:name="Colorful Shading Accent 3" w:semiHidden="0" w:uiPriority="71" w:unhideWhenUsed="0"/>
+    <w:lsdException w:name="Colorful List Accent 3" w:semiHidden="0" w:uiPriority="72" w:unhideWhenUsed="0"/>
+    <w:lsdException w:name="Colorful Grid Accent 3" w:semiHidden="0" w:uiPriority="73" w:unhideWhenUsed="0"/>
+    <w:lsdException w:name="Light Shading Accent 4" w:semiHidden="0" w:uiPriority="60" w:unhideWhenUsed="0"/>
+    <w:lsdException w:name="Light List Accent 4" w:semiHidden="0" w:uiPriority="61" w:unhideWhenUsed="0"/>
+    <w:lsdException w:name="Light Grid Accent 4" w:semiHidden="0" w:uiPriority="62" w:unhideWhenUsed="0"/>
+    <w:lsdException w:name="Medium Shading 1 Accent 4" w:semiHidden="0" w:uiPriority="63" w:unhideWhenUsed="0"/>
+    <w:lsdException w:name="Medium Shading 2 Accent 4" w:semiHidden="0" w:uiPriority="64" w:unhideWhenUsed="0"/>
+    <w:lsdException w:name="Medium List 1 Accent 4" w:semiHidden="0" w:uiPriority="65" w:unhideWhenUsed="0"/>
+    <w:lsdException w:name="Medium List 2 Accent 4" w:semiHidden="0" w:uiPriority="66" w:unhideWhenUsed="0"/>
+    <w:lsdException w:name="Medium Grid 1 Accent 4" w:semiHidden="0" w:uiPriority="67" w:unhideWhenUsed="0"/>
+    <w:lsdException w:name="Medium Grid 2 Accent 4" w:semiHidden="0" w:uiPriority="68" w:unhideWhenUsed="0"/>
+    <w:lsdException w:name="Medium Grid 3 Accent 4" w:semiHidden="0" w:uiPriority="69" w:unhideWhenUsed="0"/>
+    <w:lsdException w:name="Dark List Accent 4" w:semiHidden="0" w:uiPriority="70" w:unhideWhenUsed="0"/>
+    <w:lsdException w:name="Colorful Shading Accent 4" w:semiHidden="0" w:uiPriority="71" w:unhideWhenUsed="0"/>
+    <w:lsdException w:name="Colorful List Accent 4" w:semiHidden="0" w:uiPriority="72" w:unhideWhenUsed="0"/>
+    <w:lsdException w:name="Colorful Grid Accent 4" w:semiHidden="0" w:uiPriority="73" w:unhideWhenUsed="0"/>
+    <w:lsdException w:name="Light Shading Accent 5" w:semiHidden="0" w:uiPriority="60" w:unhideWhenUsed="0"/>
+    <w:lsdException w:name="Light List Accent 5" w:semiHidden="0" w:uiPriority="61" w:unhideWhenUsed="0"/>
+    <w:lsdException w:name="Light Grid Accent 5" w:semiHidden="0" w:uiPriority="62" w:unhideWhenUsed="0"/>
+    <w:lsdException w:name="Medium Shading 1 Accent 5" w:semiHidden="0" w:uiPriority="63" w:unhideWhenUsed="0"/>
+    <w:lsdException w:name="Medium Shading 2 Accent 5" w:semiHidden="0" w:uiPriority="64" w:unhideWhenUsed="0"/>
+    <w:lsdException w:name="Medium List 1 Accent 5" w:semiHidden="0" w:uiPriority="65" w:unhideWhenUsed="0"/>
+    <w:lsdException w:name="Medium List 2 Accent 5" w:semiHidden="0" w:uiPriority="66" w:unhideWhenUsed="0"/>
+    <w:lsdException w:name="Medium Grid 1 Accent 5" w:semiHidden="0" w:uiPriority="67" w:unhideWhenUsed="0"/>
+    <w:lsdException w:name="Medium Grid 2 Accent 5" w:semiHidden="0" w:uiPriority="68" w:unhideWhenUsed="0"/>
+    <w:lsdException w:name="Medium Grid 3 Accent 5" w:semiHidden="0" w:uiPriority="69" w:unhideWhenUsed="0"/>
+    <w:lsdException w:name="Dark List Accent 5" w:semiHidden="0" w:uiPriority="70" w:unhideWhenUsed="0"/>
+    <w:lsdException w:name="Colorful Shading Accent 5" w:semiHidden="0" w:uiPriority="71" w:unhideWhenUsed="0"/>
+    <w:lsdException w:name="Colorful List Accent 5" w:semiHidden="0" w:uiPriority="72" w:unhideWhenUsed="0"/>
+    <w:lsdException w:name="Colorful Grid Accent 5" w:semiHidden="0" w:uiPriority="73" w:unhideWhenUsed="0"/>
+    <w:lsdException w:name="Light Shading Accent 6" w:semiHidden="0" w:uiPriority="60" w:unhideWhenUsed="0"/>
+    <w:lsdException w:name="Light List Accent 6" w:semiHidden="0" w:uiPriority="61" w:unhideWhenUsed="0"/>
+    <w:lsdException w:name="Light Grid Accent 6" w:semiHidden="0" w:uiPriority="62" w:unhideWhenUsed="0"/>
+    <w:lsdException w:name="Medium Shading 1 Accent 6" w:semiHidden="0" w:uiPriority="63" w:unhideWhenUsed="0"/>
+    <w:lsdException w:name="Medium Shading 2 Accent 6" w:semiHidden="0" w:uiPriority="64" w:unhideWhenUsed="0"/>
+    <w:lsdException w:name="Medium List 1 Accent 6" w:semiHidden="0" w:uiPriority="65" w:unhideWhenUsed="0"/>
+    <w:lsdException w:name="Medium List 2 Accent 6" w:semiHidden="0" w:uiPriority="66" w:unhideWhenUsed="0"/>
+    <w:lsdException w:name="Medium Grid 1 Accent 6" w:semiHidden="0" w:uiPriority="67" w:unhideWhenUsed="0"/>
+    <w:lsdException w:name="Medium Grid 2 Accent 6" w:semiHidden="0" w:uiPriority="68" w:unhideWhenUsed="0"/>
+    <w:lsdException w:name="Medium Grid 3 Accent 6" w:semiHidden="0" w:uiPriority="69" w:unhideWhenUsed="0"/>
+    <w:lsdException w:name="Dark List Accent 6" w:semiHidden="0" w:uiPriority="70" w:unhideWhenUsed="0"/>
+    <w:lsdException w:name="Colorful Shading Accent 6" w:semiHidden="0" w:uiPriority="71" w:unhideWhenUsed="0"/>
+    <w:lsdException w:name="Colorful List Accent 6" w:semiHidden="0" w:uiPriority="72" w:unhideWhenUsed="0"/>
+    <w:lsdException w:name="Colorful Grid Accent 6" w:semiHidden="0" w:uiPriority="73" w:unhideWhenUsed="0"/>
+    <w:lsdException w:name="Subtle Emphasis" w:semiHidden="0" w:uiPriority="19" w:unhideWhenUsed="0" w:qFormat="1"/>
+    <w:lsdException w:name="Intense Emphasis" w:semiHidden="0" w:uiPriority="21" w:unhideWhenUsed="0" w:qFormat="1"/>
+    <w:lsdException w:name="Subtle Reference" w:semiHidden="0" w:uiPriority="31" w:unhideWhenUsed="0" w:qFormat="1"/>
+    <w:lsdException w:name="Intense Reference" w:semiHidden="0" w:uiPriority="32" w:unhideWhenUsed="0" w:qFormat="1"/>
+    <w:lsdException w:name="Book Title" w:semiHidden="0" w:uiPriority="33" w:unhideWhenUsed="0" w:qFormat="1"/>
+    <w:lsdException w:name="Bibliography" w:uiPriority="37"/>
+    <w:lsdException w:name="TOC Heading" w:uiPriority="39" w:qFormat="1"/>
+  </w:latentStyles>
+  <w:style w:type="paragraph" w:default="1" w:styleId="Normal">
+    <w:name w:val="Normal"/>
+    <w:qFormat/>
+  </w:style>
+  <w:style w:type="character" w:default="1" w:styleId="DefaultParagraphFont">
+    <w:name w:val="Default Paragraph Font"/>
+    <w:uiPriority w:val="1"/>
+    <w:semiHidden/>
+    <w:unhideWhenUsed/>
+  </w:style>
+  <w:style w:type="table" w:default="1" w:styleId="TableNormal">
+    <w:name w:val="Normal Table"/>
+    <w:uiPriority w:val="99"/>
+    <w:semiHidden/>
+    <w:unhideWhenUsed/>
+    <w:tblPr>
+      <w:tblInd w:w="0" w:type="dxa"/>
+      <w:tblCellMar>
+        <w:top w:w="0" w:type="dxa"/>
+        <w:left w:w="108" w:type="dxa"/>
+        <w:bottom w:w="0" w:type="dxa"/>
+        <w:right w:w="108" w:type="dxa"/>
+      </w:tblCellMar>
+    </w:tblPr>
+  </w:style>
+  <w:style w:type="numbering" w:default="1" w:styleId="NoList">
+    <w:name w:val="No List"/>
+    <w:uiPriority w:val="99"/>
+    <w:semiHidden/>
+    <w:unhideWhenUsed/>
   </w:style>
 </w:styles>
 </file>
@@ -4655,7 +4921,7 @@
 </file>
 
 <file path=customXml/itemProps1.xml><?xml version="1.0" encoding="utf-8"?>
-<ds:datastoreItem xmlns:ds="http://schemas.openxmlformats.org/officeDocument/2006/customXml" ds:itemID="{9D6A4EA3-BBCD-4841-BDA5-59134141B35D}">
+<ds:datastoreItem xmlns:ds="http://schemas.openxmlformats.org/officeDocument/2006/customXml" ds:itemID="{18EDA581-C555-174B-91EC-E127553FDB99}">
   <ds:schemaRefs>
     <ds:schemaRef ds:uri="http://schemas.openxmlformats.org/officeDocument/2006/bibliography"/>
   </ds:schemaRefs>

</xml_diff>